<commit_message>
added small correction to the mistakes in dry(after grades were returned)
</commit_message>
<xml_diff>
--- a/AI_HW3.docx
+++ b/AI_HW3.docx
@@ -1502,13 +1502,35 @@
         <w:t xml:space="preserve"> </w:t>
       </w:r>
       <m:oMath>
-        <m:r>
-          <w:rPr>
-            <w:rFonts w:ascii="Cambria Math" w:eastAsiaTheme="minorEastAsia" w:hAnsi="Cambria Math" w:cstheme="majorHAnsi"/>
-            <w:color w:val="FF0000"/>
-          </w:rPr>
-          <m:t>U</m:t>
-        </m:r>
+        <m:sSup>
+          <m:sSupPr>
+            <m:ctrlPr>
+              <w:rPr>
+                <w:rFonts w:ascii="Cambria Math" w:eastAsiaTheme="minorEastAsia" w:hAnsi="Cambria Math" w:cstheme="majorHAnsi"/>
+                <w:i/>
+                <w:color w:val="FF0000"/>
+              </w:rPr>
+            </m:ctrlPr>
+          </m:sSupPr>
+          <m:e>
+            <m:r>
+              <w:rPr>
+                <w:rFonts w:ascii="Cambria Math" w:eastAsiaTheme="minorEastAsia" w:hAnsi="Cambria Math" w:cstheme="majorHAnsi"/>
+                <w:color w:val="FF0000"/>
+              </w:rPr>
+              <m:t>U</m:t>
+            </m:r>
+          </m:e>
+          <m:sup>
+            <m:r>
+              <w:rPr>
+                <w:rFonts w:ascii="Cambria Math" w:eastAsiaTheme="minorEastAsia" w:hAnsi="Cambria Math" w:cstheme="majorHAnsi"/>
+                <w:color w:val="FF0000"/>
+              </w:rPr>
+              <m:t>π</m:t>
+            </m:r>
+          </m:sup>
+        </m:sSup>
         <m:d>
           <m:dPr>
             <m:ctrlPr>
@@ -1536,6 +1558,47 @@
           </w:rPr>
           <m:t xml:space="preserve">= </m:t>
         </m:r>
+        <m:sSub>
+          <m:sSubPr>
+            <m:ctrlPr>
+              <w:rPr>
+                <w:rFonts w:ascii="Cambria Math" w:eastAsiaTheme="minorEastAsia" w:hAnsi="Cambria Math" w:cstheme="majorHAnsi"/>
+                <w:color w:val="FF0000"/>
+              </w:rPr>
+            </m:ctrlPr>
+          </m:sSubPr>
+          <m:e>
+            <m:r>
+              <m:rPr>
+                <m:sty m:val="p"/>
+              </m:rPr>
+              <w:rPr>
+                <w:rFonts w:ascii="Cambria Math" w:eastAsiaTheme="minorEastAsia" w:hAnsi="Cambria Math" w:cstheme="majorHAnsi"/>
+                <w:color w:val="FF0000"/>
+              </w:rPr>
+              <m:t>E</m:t>
+            </m:r>
+            <m:ctrlPr>
+              <w:rPr>
+                <w:rFonts w:ascii="Cambria Math" w:eastAsiaTheme="minorEastAsia" w:hAnsi="Cambria Math" w:cstheme="majorHAnsi"/>
+                <w:i/>
+                <w:color w:val="FF0000"/>
+              </w:rPr>
+            </m:ctrlPr>
+          </m:e>
+          <m:sub>
+            <m:r>
+              <m:rPr>
+                <m:sty m:val="p"/>
+              </m:rPr>
+              <w:rPr>
+                <w:rFonts w:ascii="Cambria Math" w:eastAsiaTheme="minorEastAsia" w:hAnsi="Cambria Math" w:cstheme="majorHAnsi"/>
+                <w:color w:val="FF0000"/>
+              </w:rPr>
+              <m:t>π</m:t>
+            </m:r>
+          </m:sub>
+        </m:sSub>
         <m:r>
           <m:rPr>
             <m:sty m:val="p"/>
@@ -1544,7 +1607,7 @@
             <w:rFonts w:ascii="Cambria Math" w:eastAsiaTheme="minorEastAsia" w:hAnsi="Cambria Math" w:cstheme="majorHAnsi"/>
             <w:color w:val="FF0000"/>
           </w:rPr>
-          <m:t xml:space="preserve">E </m:t>
+          <m:t xml:space="preserve"> </m:t>
         </m:r>
         <m:r>
           <w:rPr>
@@ -1667,6 +1730,13 @@
                   </w:rPr>
                   <m:t>,</m:t>
                 </m:r>
+                <m:r>
+                  <w:rPr>
+                    <w:rFonts w:ascii="Cambria Math" w:eastAsiaTheme="minorEastAsia" w:hAnsi="Cambria Math" w:cstheme="majorHAnsi"/>
+                    <w:color w:val="FF0000"/>
+                  </w:rPr>
+                  <m:t>π(</m:t>
+                </m:r>
                 <m:sSub>
                   <m:sSubPr>
                     <m:ctrlPr>
@@ -1683,7 +1753,7 @@
                         <w:rFonts w:ascii="Cambria Math" w:eastAsiaTheme="minorEastAsia" w:hAnsi="Cambria Math" w:cstheme="majorHAnsi"/>
                         <w:color w:val="FF0000"/>
                       </w:rPr>
-                      <m:t>a</m:t>
+                      <m:t>s</m:t>
                     </m:r>
                   </m:e>
                   <m:sub>
@@ -1696,6 +1766,13 @@
                     </m:r>
                   </m:sub>
                 </m:sSub>
+                <m:r>
+                  <w:rPr>
+                    <w:rFonts w:ascii="Cambria Math" w:eastAsiaTheme="minorEastAsia" w:hAnsi="Cambria Math" w:cstheme="majorHAnsi"/>
+                    <w:color w:val="FF0000"/>
+                  </w:rPr>
+                  <m:t>)</m:t>
+                </m:r>
               </m:e>
             </m:d>
             <m:r>
@@ -2317,7 +2394,27 @@
           <w:szCs w:val="21"/>
         </w:rPr>
         <w:tab/>
-        <w:t>For each state s in S do:</w:t>
+        <w:t xml:space="preserve">For each </w:t>
+      </w:r>
+      <w:proofErr w:type="spellStart"/>
+      <w:r>
+        <w:rPr>
+          <w:rFonts w:ascii="Consolas" w:hAnsi="Consolas"/>
+          <w:color w:val="9CDCFE"/>
+          <w:sz w:val="21"/>
+          <w:szCs w:val="21"/>
+        </w:rPr>
+        <w:t>state s</w:t>
+      </w:r>
+      <w:proofErr w:type="spellEnd"/>
+      <w:r>
+        <w:rPr>
+          <w:rFonts w:ascii="Consolas" w:hAnsi="Consolas"/>
+          <w:color w:val="9CDCFE"/>
+          <w:sz w:val="21"/>
+          <w:szCs w:val="21"/>
+        </w:rPr>
+        <w:t xml:space="preserve"> in S do:</w:t>
       </w:r>
     </w:p>
     <w:p>
@@ -3072,7 +3169,27 @@
           <w:szCs w:val="21"/>
         </w:rPr>
         <w:tab/>
-        <w:t>For each state s in S do:</w:t>
+        <w:t xml:space="preserve">For each </w:t>
+      </w:r>
+      <w:proofErr w:type="spellStart"/>
+      <w:r>
+        <w:rPr>
+          <w:rFonts w:ascii="Consolas" w:hAnsi="Consolas"/>
+          <w:color w:val="9CDCFE"/>
+          <w:sz w:val="21"/>
+          <w:szCs w:val="21"/>
+        </w:rPr>
+        <w:t>state s</w:t>
+      </w:r>
+      <w:proofErr w:type="spellEnd"/>
+      <w:r>
+        <w:rPr>
+          <w:rFonts w:ascii="Consolas" w:hAnsi="Consolas"/>
+          <w:color w:val="9CDCFE"/>
+          <w:sz w:val="21"/>
+          <w:szCs w:val="21"/>
+        </w:rPr>
+        <w:t xml:space="preserve"> in S do:</w:t>
       </w:r>
     </w:p>
     <w:p>
@@ -3763,13 +3880,23 @@
         </w:rPr>
         <w:t xml:space="preserve"> וניתן לראותו בעיקר בפונקצית </w:t>
       </w:r>
+      <w:proofErr w:type="spellStart"/>
       <w:r>
         <w:rPr>
           <w:rFonts w:asciiTheme="majorHAnsi" w:eastAsiaTheme="minorEastAsia" w:hAnsiTheme="majorHAnsi" w:cstheme="majorHAnsi"/>
           <w:color w:val="FF0000"/>
           <w:lang w:bidi="ar-JO"/>
         </w:rPr>
-        <w:t>getSum()</w:t>
+        <w:t>getSum</w:t>
+      </w:r>
+      <w:proofErr w:type="spellEnd"/>
+      <w:r>
+        <w:rPr>
+          <w:rFonts w:asciiTheme="majorHAnsi" w:eastAsiaTheme="minorEastAsia" w:hAnsiTheme="majorHAnsi" w:cstheme="majorHAnsi"/>
+          <w:color w:val="FF0000"/>
+          <w:lang w:bidi="ar-JO"/>
+        </w:rPr>
+        <w:t>()</w:t>
       </w:r>
       <w:r>
         <w:rPr>
@@ -3798,7 +3925,38 @@
           <w:sz w:val="21"/>
           <w:szCs w:val="21"/>
         </w:rPr>
-        <w:t xml:space="preserve">def getSum( s, a, </w:t>
+        <w:t xml:space="preserve">def </w:t>
+      </w:r>
+      <w:proofErr w:type="spellStart"/>
+      <w:proofErr w:type="gramStart"/>
+      <w:r>
+        <w:rPr>
+          <w:rFonts w:ascii="Consolas" w:hAnsi="Consolas"/>
+          <w:color w:val="9CDCFE"/>
+          <w:sz w:val="21"/>
+          <w:szCs w:val="21"/>
+        </w:rPr>
+        <w:t>getSum</w:t>
+      </w:r>
+      <w:proofErr w:type="spellEnd"/>
+      <w:r>
+        <w:rPr>
+          <w:rFonts w:ascii="Consolas" w:hAnsi="Consolas"/>
+          <w:color w:val="9CDCFE"/>
+          <w:sz w:val="21"/>
+          <w:szCs w:val="21"/>
+        </w:rPr>
+        <w:t>( s</w:t>
+      </w:r>
+      <w:proofErr w:type="gramEnd"/>
+      <w:r>
+        <w:rPr>
+          <w:rFonts w:ascii="Consolas" w:hAnsi="Consolas"/>
+          <w:color w:val="9CDCFE"/>
+          <w:sz w:val="21"/>
+          <w:szCs w:val="21"/>
+        </w:rPr>
+        <w:t xml:space="preserve">, a, </w:t>
       </w:r>
       <m:oMath>
         <m:r>
@@ -4454,7 +4612,27 @@
           <w:szCs w:val="21"/>
         </w:rPr>
         <w:tab/>
-        <w:t>For each state s in S do:</w:t>
+        <w:t xml:space="preserve">For each </w:t>
+      </w:r>
+      <w:proofErr w:type="spellStart"/>
+      <w:r>
+        <w:rPr>
+          <w:rFonts w:ascii="Consolas" w:hAnsi="Consolas"/>
+          <w:color w:val="9CDCFE"/>
+          <w:sz w:val="21"/>
+          <w:szCs w:val="21"/>
+        </w:rPr>
+        <w:t>state s</w:t>
+      </w:r>
+      <w:proofErr w:type="spellEnd"/>
+      <w:r>
+        <w:rPr>
+          <w:rFonts w:ascii="Consolas" w:hAnsi="Consolas"/>
+          <w:color w:val="9CDCFE"/>
+          <w:sz w:val="21"/>
+          <w:szCs w:val="21"/>
+        </w:rPr>
+        <w:t xml:space="preserve"> in S do:</w:t>
       </w:r>
     </w:p>
     <w:p>
@@ -5076,6 +5254,7 @@
         </w:rPr>
         <w:t xml:space="preserve">לא יתכנס כי תמיד יהיה הפרש בין המקסימום של </w:t>
       </w:r>
+      <w:proofErr w:type="spellStart"/>
       <w:r>
         <w:rPr>
           <w:rFonts w:asciiTheme="majorHAnsi" w:eastAsiaTheme="minorEastAsia" w:hAnsiTheme="majorHAnsi" w:cstheme="majorHAnsi"/>
@@ -5084,6 +5263,7 @@
         </w:rPr>
         <w:t>getSum</w:t>
       </w:r>
+      <w:proofErr w:type="spellEnd"/>
       <w:r>
         <w:rPr>
           <w:rFonts w:asciiTheme="majorHAnsi" w:eastAsiaTheme="minorEastAsia" w:hAnsiTheme="majorHAnsi" w:cstheme="majorHAnsi" w:hint="cs"/>
@@ -5092,6 +5272,7 @@
         </w:rPr>
         <w:t xml:space="preserve"> על כל הפעולות האפשריות ו </w:t>
       </w:r>
+      <w:proofErr w:type="spellStart"/>
       <w:r>
         <w:rPr>
           <w:rFonts w:asciiTheme="majorHAnsi" w:eastAsiaTheme="minorEastAsia" w:hAnsiTheme="majorHAnsi" w:cstheme="majorHAnsi"/>
@@ -5100,6 +5281,7 @@
         </w:rPr>
         <w:t>getSum</w:t>
       </w:r>
+      <w:proofErr w:type="spellEnd"/>
       <w:r>
         <w:rPr>
           <w:rFonts w:asciiTheme="majorHAnsi" w:eastAsiaTheme="minorEastAsia" w:hAnsiTheme="majorHAnsi" w:cstheme="majorHAnsi" w:hint="cs"/>
@@ -12422,11 +12604,28 @@
                 <w:rFonts w:ascii="Cambria Math" w:eastAsiaTheme="minorEastAsia" w:hAnsi="Cambria Math" w:cstheme="majorHAnsi"/>
                 <w:i/>
                 <w:color w:val="FF0000"/>
-                <w:highlight w:val="green"/>
               </w:rPr>
             </m:ctrlPr>
           </m:sSupPr>
           <m:e>
+            <m:r>
+              <w:rPr>
+                <w:rFonts w:ascii="Cambria Math" w:eastAsiaTheme="minorEastAsia" w:hAnsi="Cambria Math" w:cstheme="majorHAnsi"/>
+                <w:color w:val="FF0000"/>
+                <w:highlight w:val="green"/>
+              </w:rPr>
+              <m:t>4</m:t>
+            </m:r>
+            <m:ctrlPr>
+              <w:rPr>
+                <w:rFonts w:ascii="Cambria Math" w:eastAsiaTheme="minorEastAsia" w:hAnsi="Cambria Math" w:cstheme="majorHAnsi"/>
+                <w:i/>
+                <w:color w:val="FF0000"/>
+                <w:highlight w:val="green"/>
+              </w:rPr>
+            </m:ctrlPr>
+          </m:e>
+          <m:sup>
             <m:d>
               <m:dPr>
                 <m:begChr m:val="|"/>
@@ -12483,16 +12682,6 @@
                 </m:sSub>
               </m:e>
             </m:d>
-          </m:e>
-          <m:sup>
-            <m:r>
-              <w:rPr>
-                <w:rFonts w:ascii="Cambria Math" w:eastAsiaTheme="minorEastAsia" w:hAnsi="Cambria Math" w:cstheme="majorHAnsi"/>
-                <w:color w:val="FF0000"/>
-                <w:highlight w:val="green"/>
-              </w:rPr>
-              <m:t>4</m:t>
-            </m:r>
           </m:sup>
         </m:sSup>
         <m:r>
@@ -12521,7 +12710,7 @@
                 <w:color w:val="FF0000"/>
                 <w:highlight w:val="green"/>
               </w:rPr>
-              <m:t>9</m:t>
+              <m:t>4</m:t>
             </m:r>
           </m:e>
           <m:sup>
@@ -12531,7 +12720,7 @@
                 <w:color w:val="FF0000"/>
                 <w:highlight w:val="green"/>
               </w:rPr>
-              <m:t>4</m:t>
+              <m:t>9</m:t>
             </m:r>
           </m:sup>
         </m:sSup>
@@ -14826,7 +15015,7 @@
         <w:bidi/>
         <w:spacing w:line="360" w:lineRule="auto"/>
         <w:rPr>
-          <w:rFonts w:asciiTheme="majorBidi" w:eastAsiaTheme="minorEastAsia" w:hAnsiTheme="majorBidi" w:cstheme="majorBidi" w:hint="cs"/>
+          <w:rFonts w:asciiTheme="majorBidi" w:eastAsiaTheme="minorEastAsia" w:hAnsiTheme="majorBidi" w:cstheme="majorBidi"/>
           <w:color w:val="FF0000"/>
         </w:rPr>
       </w:pPr>
@@ -15791,7 +15980,7 @@
         <w:spacing w:line="360" w:lineRule="auto"/>
         <w:jc w:val="both"/>
         <w:rPr>
-          <w:rFonts w:asciiTheme="majorBidi" w:eastAsiaTheme="minorEastAsia" w:hAnsiTheme="majorBidi" w:cstheme="majorBidi" w:hint="cs"/>
+          <w:rFonts w:asciiTheme="majorBidi" w:eastAsiaTheme="minorEastAsia" w:hAnsiTheme="majorBidi" w:cstheme="majorBidi"/>
           <w:i/>
           <w:color w:val="FF0000"/>
           <w:rtl/>
@@ -16306,15 +16495,7 @@
               <w:color w:val="FF0000"/>
               <w:lang w:bidi="ar-JO"/>
             </w:rPr>
-            <m:t>=</m:t>
-          </m:r>
-          <m:r>
-            <w:rPr>
-              <w:rFonts w:ascii="Cambria Math" w:eastAsiaTheme="minorEastAsia" w:hAnsi="Cambria Math" w:cstheme="majorBidi"/>
-              <w:color w:val="FF0000"/>
-              <w:lang w:bidi="ar-JO"/>
-            </w:rPr>
-            <m:t>-</m:t>
+            <m:t>=-</m:t>
           </m:r>
           <m:f>
             <m:fPr>
@@ -16360,23 +16541,7 @@
               <w:color w:val="FF0000"/>
               <w:lang w:bidi="ar-JO"/>
             </w:rPr>
-            <m:t>&lt;-1</m:t>
-          </m:r>
-          <m:r>
-            <w:rPr>
-              <w:rFonts w:ascii="Cambria Math" w:eastAsiaTheme="minorEastAsia" w:hAnsi="Cambria Math" w:cstheme="majorBidi"/>
-              <w:color w:val="FF0000"/>
-              <w:lang w:bidi="ar-JO"/>
-            </w:rPr>
-            <m:t>↔-9γ&lt;γ-10</m:t>
-          </m:r>
-          <m:r>
-            <w:rPr>
-              <w:rFonts w:ascii="Cambria Math" w:eastAsiaTheme="minorEastAsia" w:hAnsi="Cambria Math" w:cstheme="majorBidi"/>
-              <w:color w:val="FF0000"/>
-              <w:lang w:bidi="ar-JO"/>
-            </w:rPr>
-            <m:t>↔10&lt;10γ↔1&lt;γ</m:t>
+            <m:t>&lt;-1↔-9γ&lt;γ-10↔10&lt;10γ↔1&lt;γ</m:t>
           </m:r>
         </m:oMath>
       </m:oMathPara>
@@ -16388,7 +16553,7 @@
         <w:spacing w:line="360" w:lineRule="auto"/>
         <w:jc w:val="both"/>
         <w:rPr>
-          <w:rFonts w:asciiTheme="majorBidi" w:eastAsiaTheme="minorEastAsia" w:hAnsiTheme="majorBidi" w:cstheme="majorBidi" w:hint="cs"/>
+          <w:rFonts w:asciiTheme="majorBidi" w:eastAsiaTheme="minorEastAsia" w:hAnsiTheme="majorBidi" w:cstheme="majorBidi"/>
           <w:color w:val="FF0000"/>
           <w:rtl/>
         </w:rPr>
@@ -16724,15 +16889,7 @@
             <w:color w:val="FF0000"/>
             <w:lang w:bidi="ar-JO"/>
           </w:rPr>
-          <m:t>=</m:t>
-        </m:r>
-        <m:r>
-          <w:rPr>
-            <w:rFonts w:ascii="Cambria Math" w:eastAsiaTheme="minorEastAsia" w:hAnsi="Cambria Math" w:cstheme="majorBidi"/>
-            <w:color w:val="FF0000"/>
-            <w:lang w:bidi="ar-JO"/>
-          </w:rPr>
-          <m:t>-</m:t>
+          <m:t>=-</m:t>
         </m:r>
         <m:f>
           <m:fPr>
@@ -16858,23 +17015,7 @@
             <w:color w:val="FF0000"/>
             <w:lang w:bidi="ar-JO"/>
           </w:rPr>
-          <m:t>↔90-81γ=10-γ</m:t>
-        </m:r>
-        <m:r>
-          <w:rPr>
-            <w:rFonts w:ascii="Cambria Math" w:eastAsiaTheme="minorEastAsia" w:hAnsi="Cambria Math" w:cstheme="majorBidi"/>
-            <w:color w:val="FF0000"/>
-            <w:lang w:bidi="ar-JO"/>
-          </w:rPr>
-          <m:t>↔80=80γ↔1=γ</m:t>
-        </m:r>
-        <m:r>
-          <w:rPr>
-            <w:rFonts w:ascii="Cambria Math" w:eastAsiaTheme="minorEastAsia" w:hAnsi="Cambria Math" w:cstheme="majorBidi"/>
-            <w:color w:val="FF0000"/>
-            <w:lang w:bidi="ar-JO"/>
-          </w:rPr>
-          <m:t xml:space="preserve"> </m:t>
+          <m:t xml:space="preserve">↔90-81γ=10-γ↔80=80γ↔1=γ </m:t>
         </m:r>
       </m:oMath>
     </w:p>
@@ -16885,7 +17026,7 @@
         <w:spacing w:line="360" w:lineRule="auto"/>
         <w:jc w:val="both"/>
         <w:rPr>
-          <w:rFonts w:asciiTheme="majorBidi" w:eastAsiaTheme="minorEastAsia" w:hAnsiTheme="majorBidi" w:cstheme="majorBidi" w:hint="cs"/>
+          <w:rFonts w:asciiTheme="majorBidi" w:eastAsiaTheme="minorEastAsia" w:hAnsiTheme="majorBidi" w:cstheme="majorBidi"/>
           <w:i/>
           <w:rtl/>
         </w:rPr>
@@ -20835,14 +20976,7 @@
               <w:rFonts w:ascii="Cambria Math" w:eastAsiaTheme="minorEastAsia" w:hAnsi="Cambria Math" w:cstheme="majorHAnsi"/>
               <w:color w:val="FF0000"/>
             </w:rPr>
-            <m:t>-</m:t>
-          </m:r>
-          <m:r>
-            <w:rPr>
-              <w:rFonts w:ascii="Cambria Math" w:eastAsiaTheme="minorEastAsia" w:hAnsi="Cambria Math" w:cstheme="majorHAnsi"/>
-              <w:color w:val="FF0000"/>
-            </w:rPr>
-            <m:t>γ ∙</m:t>
+            <m:t>-γ ∙</m:t>
           </m:r>
           <m:func>
             <m:funcPr>
@@ -21128,7 +21262,7 @@
         <w:bidi/>
         <w:spacing w:line="360" w:lineRule="auto"/>
         <w:rPr>
-          <w:rFonts w:asciiTheme="majorHAnsi" w:eastAsiaTheme="minorEastAsia" w:hAnsiTheme="majorHAnsi" w:cstheme="majorHAnsi" w:hint="cs"/>
+          <w:rFonts w:asciiTheme="majorHAnsi" w:eastAsiaTheme="minorEastAsia" w:hAnsiTheme="majorHAnsi" w:cstheme="majorHAnsi"/>
           <w:i/>
           <w:color w:val="FF0000"/>
           <w:rtl/>
@@ -21567,12 +21701,14 @@
         <w:br/>
         <w:t>בקובץ זה ממומשת הסביבה של ה-</w:t>
       </w:r>
+      <w:proofErr w:type="spellStart"/>
       <w:r>
         <w:rPr>
           <w:rFonts w:asciiTheme="majorHAnsi" w:eastAsiaTheme="minorEastAsia" w:hAnsiTheme="majorHAnsi" w:cstheme="majorHAnsi"/>
         </w:rPr>
         <w:t>mdp</w:t>
       </w:r>
+      <w:proofErr w:type="spellEnd"/>
       <w:r>
         <w:rPr>
           <w:rFonts w:asciiTheme="majorHAnsi" w:eastAsiaTheme="minorEastAsia" w:hAnsiTheme="majorHAnsi" w:cstheme="majorHAnsi"/>
@@ -21679,12 +21815,14 @@
           <w:rFonts w:asciiTheme="majorHAnsi" w:eastAsiaTheme="minorEastAsia" w:hAnsiTheme="majorHAnsi" w:cstheme="majorHAnsi"/>
         </w:rPr>
       </w:pPr>
+      <w:proofErr w:type="spellStart"/>
       <w:r>
         <w:rPr>
           <w:rFonts w:asciiTheme="majorHAnsi" w:eastAsiaTheme="minorEastAsia" w:hAnsiTheme="majorHAnsi" w:cstheme="majorHAnsi"/>
         </w:rPr>
         <w:t>terminal_states</w:t>
       </w:r>
+      <w:proofErr w:type="spellEnd"/>
       <w:r>
         <w:rPr>
           <w:rFonts w:asciiTheme="majorHAnsi" w:eastAsiaTheme="minorEastAsia" w:hAnsiTheme="majorHAnsi" w:cstheme="majorHAnsi"/>
@@ -21706,12 +21844,14 @@
           <w:rFonts w:asciiTheme="majorHAnsi" w:eastAsiaTheme="minorEastAsia" w:hAnsiTheme="majorHAnsi" w:cstheme="majorHAnsi"/>
         </w:rPr>
       </w:pPr>
+      <w:proofErr w:type="spellStart"/>
       <w:r>
         <w:rPr>
           <w:rFonts w:asciiTheme="majorHAnsi" w:eastAsiaTheme="minorEastAsia" w:hAnsiTheme="majorHAnsi" w:cstheme="majorHAnsi"/>
         </w:rPr>
         <w:t>transition_function</w:t>
       </w:r>
+      <w:proofErr w:type="spellEnd"/>
       <w:r>
         <w:rPr>
           <w:rFonts w:asciiTheme="majorHAnsi" w:eastAsiaTheme="minorEastAsia" w:hAnsiTheme="majorHAnsi" w:cstheme="majorHAnsi"/>
@@ -21909,11 +22049,33 @@
           <w:rtl/>
         </w:rPr>
       </w:pPr>
+      <w:proofErr w:type="spellStart"/>
       <w:r>
         <w:rPr>
           <w:rFonts w:asciiTheme="majorHAnsi" w:eastAsiaTheme="minorEastAsia" w:hAnsiTheme="majorHAnsi" w:cstheme="majorHAnsi"/>
         </w:rPr>
-        <w:t>print_rewards()</w:t>
+        <w:t>print_</w:t>
+      </w:r>
+      <w:proofErr w:type="gramStart"/>
+      <w:r>
+        <w:rPr>
+          <w:rFonts w:asciiTheme="majorHAnsi" w:eastAsiaTheme="minorEastAsia" w:hAnsiTheme="majorHAnsi" w:cstheme="majorHAnsi"/>
+        </w:rPr>
+        <w:t>rewards</w:t>
+      </w:r>
+      <w:proofErr w:type="spellEnd"/>
+      <w:r>
+        <w:rPr>
+          <w:rFonts w:asciiTheme="majorHAnsi" w:eastAsiaTheme="minorEastAsia" w:hAnsiTheme="majorHAnsi" w:cstheme="majorHAnsi"/>
+        </w:rPr>
+        <w:t>(</w:t>
+      </w:r>
+      <w:proofErr w:type="gramEnd"/>
+      <w:r>
+        <w:rPr>
+          <w:rFonts w:asciiTheme="majorHAnsi" w:eastAsiaTheme="minorEastAsia" w:hAnsiTheme="majorHAnsi" w:cstheme="majorHAnsi"/>
+        </w:rPr>
+        <w:t>)</w:t>
       </w:r>
       <w:r>
         <w:rPr>
@@ -21936,11 +22098,19 @@
           <w:rFonts w:asciiTheme="majorHAnsi" w:eastAsiaTheme="minorEastAsia" w:hAnsiTheme="majorHAnsi" w:cstheme="majorHAnsi"/>
         </w:rPr>
       </w:pPr>
+      <w:proofErr w:type="spellStart"/>
       <w:r>
         <w:rPr>
           <w:rFonts w:asciiTheme="majorHAnsi" w:eastAsiaTheme="minorEastAsia" w:hAnsiTheme="majorHAnsi" w:cstheme="majorHAnsi"/>
         </w:rPr>
-        <w:t>print_utility(U)</w:t>
+        <w:t>print_utility</w:t>
+      </w:r>
+      <w:proofErr w:type="spellEnd"/>
+      <w:r>
+        <w:rPr>
+          <w:rFonts w:asciiTheme="majorHAnsi" w:eastAsiaTheme="minorEastAsia" w:hAnsiTheme="majorHAnsi" w:cstheme="majorHAnsi"/>
+        </w:rPr>
+        <w:t>(U)</w:t>
       </w:r>
       <w:r>
         <w:rPr>
@@ -21976,11 +22146,19 @@
           <w:rFonts w:asciiTheme="majorHAnsi" w:eastAsiaTheme="minorEastAsia" w:hAnsiTheme="majorHAnsi" w:cstheme="majorHAnsi"/>
         </w:rPr>
       </w:pPr>
+      <w:proofErr w:type="spellStart"/>
       <w:r>
         <w:rPr>
           <w:rFonts w:asciiTheme="majorHAnsi" w:eastAsiaTheme="minorEastAsia" w:hAnsiTheme="majorHAnsi" w:cstheme="majorHAnsi"/>
         </w:rPr>
-        <w:t>print_policy(policy)</w:t>
+        <w:t>print_policy</w:t>
+      </w:r>
+      <w:proofErr w:type="spellEnd"/>
+      <w:r>
+        <w:rPr>
+          <w:rFonts w:asciiTheme="majorHAnsi" w:eastAsiaTheme="minorEastAsia" w:hAnsiTheme="majorHAnsi" w:cstheme="majorHAnsi"/>
+        </w:rPr>
+        <w:t>(policy)</w:t>
       </w:r>
       <w:r>
         <w:rPr>
@@ -22016,11 +22194,19 @@
           <w:rFonts w:asciiTheme="majorHAnsi" w:eastAsiaTheme="minorEastAsia" w:hAnsiTheme="majorHAnsi" w:cstheme="majorHAnsi"/>
         </w:rPr>
       </w:pPr>
+      <w:proofErr w:type="gramStart"/>
       <w:r>
         <w:rPr>
           <w:rFonts w:asciiTheme="majorHAnsi" w:eastAsiaTheme="minorEastAsia" w:hAnsiTheme="majorHAnsi" w:cstheme="majorHAnsi"/>
         </w:rPr>
-        <w:t>step(state, action)</w:t>
+        <w:t>step(</w:t>
+      </w:r>
+      <w:proofErr w:type="gramEnd"/>
+      <w:r>
+        <w:rPr>
+          <w:rFonts w:asciiTheme="majorHAnsi" w:eastAsiaTheme="minorEastAsia" w:hAnsiTheme="majorHAnsi" w:cstheme="majorHAnsi"/>
+        </w:rPr>
+        <w:t>state, action)</w:t>
       </w:r>
       <w:r>
         <w:rPr>
@@ -22313,8 +22499,37 @@
         <w:rPr>
           <w:rFonts w:asciiTheme="majorHAnsi" w:hAnsiTheme="majorHAnsi" w:cstheme="majorHAnsi"/>
         </w:rPr>
-        <w:t xml:space="preserve"> packages in python, numpy, matplotlib, argparse, </w:t>
-      </w:r>
+        <w:t xml:space="preserve"> packages in python, </w:t>
+      </w:r>
+      <w:proofErr w:type="spellStart"/>
+      <w:r>
+        <w:rPr>
+          <w:rFonts w:asciiTheme="majorHAnsi" w:hAnsiTheme="majorHAnsi" w:cstheme="majorHAnsi"/>
+        </w:rPr>
+        <w:t>numpy</w:t>
+      </w:r>
+      <w:proofErr w:type="spellEnd"/>
+      <w:r>
+        <w:rPr>
+          <w:rFonts w:asciiTheme="majorHAnsi" w:hAnsiTheme="majorHAnsi" w:cstheme="majorHAnsi"/>
+        </w:rPr>
+        <w:t xml:space="preserve">, matplotlib, </w:t>
+      </w:r>
+      <w:proofErr w:type="spellStart"/>
+      <w:r>
+        <w:rPr>
+          <w:rFonts w:asciiTheme="majorHAnsi" w:hAnsiTheme="majorHAnsi" w:cstheme="majorHAnsi"/>
+        </w:rPr>
+        <w:t>argparse</w:t>
+      </w:r>
+      <w:proofErr w:type="spellEnd"/>
+      <w:r>
+        <w:rPr>
+          <w:rFonts w:asciiTheme="majorHAnsi" w:hAnsiTheme="majorHAnsi" w:cstheme="majorHAnsi"/>
+        </w:rPr>
+        <w:t xml:space="preserve">, </w:t>
+      </w:r>
+      <w:proofErr w:type="spellStart"/>
       <w:r>
         <w:rPr>
           <w:rFonts w:asciiTheme="majorHAnsi" w:hAnsiTheme="majorHAnsi" w:cstheme="majorHAnsi"/>
@@ -22322,6 +22537,7 @@
         </w:rPr>
         <w:t>os</w:t>
       </w:r>
+      <w:proofErr w:type="spellEnd"/>
       <w:r>
         <w:rPr>
           <w:rFonts w:asciiTheme="majorHAnsi" w:hAnsiTheme="majorHAnsi" w:cstheme="majorHAnsi"/>
@@ -22333,8 +22549,17 @@
           <w:rFonts w:asciiTheme="majorHAnsi" w:hAnsiTheme="majorHAnsi" w:cstheme="majorHAnsi"/>
           <w:lang w:val="en-GB"/>
         </w:rPr>
-        <w:t>copy, typing, termcolor</w:t>
-      </w:r>
+        <w:t xml:space="preserve">copy, typing, </w:t>
+      </w:r>
+      <w:proofErr w:type="spellStart"/>
+      <w:r>
+        <w:rPr>
+          <w:rFonts w:asciiTheme="majorHAnsi" w:hAnsiTheme="majorHAnsi" w:cstheme="majorHAnsi"/>
+          <w:lang w:val="en-GB"/>
+        </w:rPr>
+        <w:t>termcolor</w:t>
+      </w:r>
+      <w:proofErr w:type="spellEnd"/>
       <w:r>
         <w:rPr>
           <w:rFonts w:asciiTheme="majorHAnsi" w:hAnsiTheme="majorHAnsi" w:cstheme="majorHAnsi"/>
@@ -22416,25 +22641,63 @@
         </w:rPr>
         <w:t xml:space="preserve">): </w:t>
       </w:r>
+      <w:proofErr w:type="spellStart"/>
       <w:r>
         <w:rPr>
           <w:rFonts w:asciiTheme="majorHAnsi" w:eastAsiaTheme="minorEastAsia" w:hAnsiTheme="majorHAnsi" w:cstheme="majorHAnsi"/>
         </w:rPr>
-        <w:t>value_iteration(mdp, U_init, epsilon)</w:t>
-      </w:r>
+        <w:t>value_iteration</w:t>
+      </w:r>
+      <w:proofErr w:type="spellEnd"/>
       <w:r>
         <w:rPr>
           <w:rFonts w:asciiTheme="majorHAnsi" w:eastAsiaTheme="minorEastAsia" w:hAnsiTheme="majorHAnsi" w:cstheme="majorHAnsi"/>
+        </w:rPr>
+        <w:t>(</w:t>
+      </w:r>
+      <w:proofErr w:type="spellStart"/>
+      <w:r>
+        <w:rPr>
+          <w:rFonts w:asciiTheme="majorHAnsi" w:eastAsiaTheme="minorEastAsia" w:hAnsiTheme="majorHAnsi" w:cstheme="majorHAnsi"/>
+        </w:rPr>
+        <w:t>mdp</w:t>
+      </w:r>
+      <w:proofErr w:type="spellEnd"/>
+      <w:r>
+        <w:rPr>
+          <w:rFonts w:asciiTheme="majorHAnsi" w:eastAsiaTheme="minorEastAsia" w:hAnsiTheme="majorHAnsi" w:cstheme="majorHAnsi"/>
+        </w:rPr>
+        <w:t xml:space="preserve">, </w:t>
+      </w:r>
+      <w:proofErr w:type="spellStart"/>
+      <w:r>
+        <w:rPr>
+          <w:rFonts w:asciiTheme="majorHAnsi" w:eastAsiaTheme="minorEastAsia" w:hAnsiTheme="majorHAnsi" w:cstheme="majorHAnsi"/>
+        </w:rPr>
+        <w:t>U_init</w:t>
+      </w:r>
+      <w:proofErr w:type="spellEnd"/>
+      <w:r>
+        <w:rPr>
+          <w:rFonts w:asciiTheme="majorHAnsi" w:eastAsiaTheme="minorEastAsia" w:hAnsiTheme="majorHAnsi" w:cstheme="majorHAnsi"/>
+        </w:rPr>
+        <w:t>, epsilon)</w:t>
+      </w:r>
+      <w:r>
+        <w:rPr>
+          <w:rFonts w:asciiTheme="majorHAnsi" w:eastAsiaTheme="minorEastAsia" w:hAnsiTheme="majorHAnsi" w:cstheme="majorHAnsi"/>
           <w:rtl/>
         </w:rPr>
         <w:t xml:space="preserve"> – בהינתן ה-</w:t>
       </w:r>
+      <w:proofErr w:type="spellStart"/>
       <w:r>
         <w:rPr>
           <w:rFonts w:asciiTheme="majorHAnsi" w:eastAsiaTheme="minorEastAsia" w:hAnsiTheme="majorHAnsi" w:cstheme="majorHAnsi"/>
         </w:rPr>
         <w:t>mdp</w:t>
       </w:r>
+      <w:proofErr w:type="spellEnd"/>
       <w:r>
         <w:rPr>
           <w:rFonts w:asciiTheme="majorHAnsi" w:eastAsiaTheme="minorEastAsia" w:hAnsiTheme="majorHAnsi" w:cstheme="majorHAnsi"/>
@@ -22442,12 +22705,14 @@
         </w:rPr>
         <w:t xml:space="preserve">, ערך התועלת ההתחלתי </w:t>
       </w:r>
+      <w:proofErr w:type="spellStart"/>
       <w:r>
         <w:rPr>
           <w:rFonts w:asciiTheme="majorHAnsi" w:eastAsiaTheme="minorEastAsia" w:hAnsiTheme="majorHAnsi" w:cstheme="majorHAnsi"/>
         </w:rPr>
         <w:t>U_init</w:t>
       </w:r>
+      <w:proofErr w:type="spellEnd"/>
       <w:r>
         <w:rPr>
           <w:rFonts w:asciiTheme="majorHAnsi" w:eastAsiaTheme="minorEastAsia" w:hAnsiTheme="majorHAnsi" w:cstheme="majorHAnsi"/>
@@ -22578,25 +22843,49 @@
         </w:rPr>
         <w:t xml:space="preserve">): </w:t>
       </w:r>
+      <w:proofErr w:type="spellStart"/>
       <w:r>
         <w:rPr>
           <w:rFonts w:asciiTheme="majorHAnsi" w:eastAsiaTheme="minorEastAsia" w:hAnsiTheme="majorHAnsi" w:cstheme="majorHAnsi"/>
         </w:rPr>
-        <w:t>get_policy(mdp, U)</w:t>
-      </w:r>
+        <w:t>get_policy</w:t>
+      </w:r>
+      <w:proofErr w:type="spellEnd"/>
       <w:r>
         <w:rPr>
           <w:rFonts w:asciiTheme="majorHAnsi" w:eastAsiaTheme="minorEastAsia" w:hAnsiTheme="majorHAnsi" w:cstheme="majorHAnsi"/>
+        </w:rPr>
+        <w:t>(</w:t>
+      </w:r>
+      <w:proofErr w:type="spellStart"/>
+      <w:r>
+        <w:rPr>
+          <w:rFonts w:asciiTheme="majorHAnsi" w:eastAsiaTheme="minorEastAsia" w:hAnsiTheme="majorHAnsi" w:cstheme="majorHAnsi"/>
+        </w:rPr>
+        <w:t>mdp</w:t>
+      </w:r>
+      <w:proofErr w:type="spellEnd"/>
+      <w:r>
+        <w:rPr>
+          <w:rFonts w:asciiTheme="majorHAnsi" w:eastAsiaTheme="minorEastAsia" w:hAnsiTheme="majorHAnsi" w:cstheme="majorHAnsi"/>
+        </w:rPr>
+        <w:t>, U)</w:t>
+      </w:r>
+      <w:r>
+        <w:rPr>
+          <w:rFonts w:asciiTheme="majorHAnsi" w:eastAsiaTheme="minorEastAsia" w:hAnsiTheme="majorHAnsi" w:cstheme="majorHAnsi"/>
           <w:rtl/>
         </w:rPr>
         <w:t xml:space="preserve"> – בהינתן ה-</w:t>
       </w:r>
+      <w:proofErr w:type="spellStart"/>
       <w:r>
         <w:rPr>
           <w:rFonts w:asciiTheme="majorHAnsi" w:eastAsiaTheme="minorEastAsia" w:hAnsiTheme="majorHAnsi" w:cstheme="majorHAnsi"/>
         </w:rPr>
         <w:t>mdp</w:t>
       </w:r>
+      <w:proofErr w:type="spellEnd"/>
       <w:r>
         <w:rPr>
           <w:rFonts w:asciiTheme="majorHAnsi" w:eastAsiaTheme="minorEastAsia" w:hAnsiTheme="majorHAnsi" w:cstheme="majorHAnsi"/>
@@ -22723,25 +23012,49 @@
         </w:rPr>
         <w:t xml:space="preserve"> נק'): </w:t>
       </w:r>
+      <w:proofErr w:type="spellStart"/>
       <w:r>
         <w:rPr>
           <w:rFonts w:asciiTheme="majorHAnsi" w:eastAsiaTheme="minorEastAsia" w:hAnsiTheme="majorHAnsi" w:cstheme="majorHAnsi"/>
         </w:rPr>
-        <w:t>policy_evaluation(mdp, policy)</w:t>
-      </w:r>
+        <w:t>policy_evaluation</w:t>
+      </w:r>
+      <w:proofErr w:type="spellEnd"/>
       <w:r>
         <w:rPr>
           <w:rFonts w:asciiTheme="majorHAnsi" w:eastAsiaTheme="minorEastAsia" w:hAnsiTheme="majorHAnsi" w:cstheme="majorHAnsi"/>
+        </w:rPr>
+        <w:t>(</w:t>
+      </w:r>
+      <w:proofErr w:type="spellStart"/>
+      <w:r>
+        <w:rPr>
+          <w:rFonts w:asciiTheme="majorHAnsi" w:eastAsiaTheme="minorEastAsia" w:hAnsiTheme="majorHAnsi" w:cstheme="majorHAnsi"/>
+        </w:rPr>
+        <w:t>mdp</w:t>
+      </w:r>
+      <w:proofErr w:type="spellEnd"/>
+      <w:r>
+        <w:rPr>
+          <w:rFonts w:asciiTheme="majorHAnsi" w:eastAsiaTheme="minorEastAsia" w:hAnsiTheme="majorHAnsi" w:cstheme="majorHAnsi"/>
+        </w:rPr>
+        <w:t>, policy)</w:t>
+      </w:r>
+      <w:r>
+        <w:rPr>
+          <w:rFonts w:asciiTheme="majorHAnsi" w:eastAsiaTheme="minorEastAsia" w:hAnsiTheme="majorHAnsi" w:cstheme="majorHAnsi"/>
           <w:rtl/>
         </w:rPr>
         <w:t xml:space="preserve"> – בהינתן ה-</w:t>
       </w:r>
+      <w:proofErr w:type="spellStart"/>
       <w:r>
         <w:rPr>
           <w:rFonts w:asciiTheme="majorHAnsi" w:eastAsiaTheme="minorEastAsia" w:hAnsiTheme="majorHAnsi" w:cstheme="majorHAnsi"/>
         </w:rPr>
         <w:t>mdp</w:t>
       </w:r>
+      <w:proofErr w:type="spellEnd"/>
       <w:r>
         <w:rPr>
           <w:rFonts w:asciiTheme="majorHAnsi" w:eastAsiaTheme="minorEastAsia" w:hAnsiTheme="majorHAnsi" w:cstheme="majorHAnsi"/>
@@ -22823,25 +23136,63 @@
         </w:rPr>
         <w:t xml:space="preserve"> נק'): </w:t>
       </w:r>
+      <w:proofErr w:type="spellStart"/>
       <w:r>
         <w:rPr>
           <w:rFonts w:asciiTheme="majorHAnsi" w:eastAsiaTheme="minorEastAsia" w:hAnsiTheme="majorHAnsi" w:cstheme="majorHAnsi"/>
         </w:rPr>
-        <w:t>policy_iteration(mdp, policy_init)</w:t>
-      </w:r>
+        <w:t>policy_iteration</w:t>
+      </w:r>
+      <w:proofErr w:type="spellEnd"/>
       <w:r>
         <w:rPr>
           <w:rFonts w:asciiTheme="majorHAnsi" w:eastAsiaTheme="minorEastAsia" w:hAnsiTheme="majorHAnsi" w:cstheme="majorHAnsi"/>
+        </w:rPr>
+        <w:t>(</w:t>
+      </w:r>
+      <w:proofErr w:type="spellStart"/>
+      <w:r>
+        <w:rPr>
+          <w:rFonts w:asciiTheme="majorHAnsi" w:eastAsiaTheme="minorEastAsia" w:hAnsiTheme="majorHAnsi" w:cstheme="majorHAnsi"/>
+        </w:rPr>
+        <w:t>mdp</w:t>
+      </w:r>
+      <w:proofErr w:type="spellEnd"/>
+      <w:r>
+        <w:rPr>
+          <w:rFonts w:asciiTheme="majorHAnsi" w:eastAsiaTheme="minorEastAsia" w:hAnsiTheme="majorHAnsi" w:cstheme="majorHAnsi"/>
+        </w:rPr>
+        <w:t xml:space="preserve">, </w:t>
+      </w:r>
+      <w:proofErr w:type="spellStart"/>
+      <w:r>
+        <w:rPr>
+          <w:rFonts w:asciiTheme="majorHAnsi" w:eastAsiaTheme="minorEastAsia" w:hAnsiTheme="majorHAnsi" w:cstheme="majorHAnsi"/>
+        </w:rPr>
+        <w:t>policy_init</w:t>
+      </w:r>
+      <w:proofErr w:type="spellEnd"/>
+      <w:r>
+        <w:rPr>
+          <w:rFonts w:asciiTheme="majorHAnsi" w:eastAsiaTheme="minorEastAsia" w:hAnsiTheme="majorHAnsi" w:cstheme="majorHAnsi"/>
+        </w:rPr>
+        <w:t>)</w:t>
+      </w:r>
+      <w:r>
+        <w:rPr>
+          <w:rFonts w:asciiTheme="majorHAnsi" w:eastAsiaTheme="minorEastAsia" w:hAnsiTheme="majorHAnsi" w:cstheme="majorHAnsi"/>
           <w:rtl/>
         </w:rPr>
         <w:t xml:space="preserve"> -  בהינתן ה-</w:t>
       </w:r>
+      <w:proofErr w:type="spellStart"/>
       <w:r>
         <w:rPr>
           <w:rFonts w:asciiTheme="majorHAnsi" w:eastAsiaTheme="minorEastAsia" w:hAnsiTheme="majorHAnsi" w:cstheme="majorHAnsi"/>
         </w:rPr>
         <w:t>mdp</w:t>
       </w:r>
+      <w:proofErr w:type="spellEnd"/>
       <w:r>
         <w:rPr>
           <w:rFonts w:asciiTheme="majorHAnsi" w:eastAsiaTheme="minorEastAsia" w:hAnsiTheme="majorHAnsi" w:cstheme="majorHAnsi"/>
@@ -22849,12 +23200,14 @@
         </w:rPr>
         <w:t xml:space="preserve">, ומדיניות התחלתית </w:t>
       </w:r>
+      <w:proofErr w:type="spellStart"/>
       <w:r>
         <w:rPr>
           <w:rFonts w:asciiTheme="majorHAnsi" w:eastAsiaTheme="minorEastAsia" w:hAnsiTheme="majorHAnsi" w:cstheme="majorHAnsi"/>
         </w:rPr>
         <w:t>policy_init</w:t>
       </w:r>
+      <w:proofErr w:type="spellEnd"/>
       <w:r>
         <w:rPr>
           <w:rFonts w:asciiTheme="majorHAnsi" w:eastAsiaTheme="minorEastAsia" w:hAnsiTheme="majorHAnsi" w:cstheme="majorHAnsi"/>
@@ -23065,8 +23418,30 @@
         <w:rPr>
           <w:rFonts w:asciiTheme="majorHAnsi" w:hAnsiTheme="majorHAnsi" w:cstheme="majorHAnsi"/>
         </w:rPr>
-        <w:t>board, terminal_states, transition_function</w:t>
-      </w:r>
+        <w:t xml:space="preserve">board, </w:t>
+      </w:r>
+      <w:proofErr w:type="spellStart"/>
+      <w:r>
+        <w:rPr>
+          <w:rFonts w:asciiTheme="majorHAnsi" w:hAnsiTheme="majorHAnsi" w:cstheme="majorHAnsi"/>
+        </w:rPr>
+        <w:t>terminal_states</w:t>
+      </w:r>
+      <w:proofErr w:type="spellEnd"/>
+      <w:r>
+        <w:rPr>
+          <w:rFonts w:asciiTheme="majorHAnsi" w:hAnsiTheme="majorHAnsi" w:cstheme="majorHAnsi"/>
+        </w:rPr>
+        <w:t xml:space="preserve">, </w:t>
+      </w:r>
+      <w:proofErr w:type="spellStart"/>
+      <w:r>
+        <w:rPr>
+          <w:rFonts w:asciiTheme="majorHAnsi" w:hAnsiTheme="majorHAnsi" w:cstheme="majorHAnsi"/>
+        </w:rPr>
+        <w:t>transition_function</w:t>
+      </w:r>
+      <w:proofErr w:type="spellEnd"/>
     </w:p>
     <w:p>
       <w:pPr>
@@ -23084,12 +23459,14 @@
         </w:rPr>
         <w:t>ויוצרים מופע של הסביבה (</w:t>
       </w:r>
+      <w:proofErr w:type="spellStart"/>
       <w:r>
         <w:rPr>
           <w:rFonts w:asciiTheme="majorHAnsi" w:hAnsiTheme="majorHAnsi" w:cstheme="majorHAnsi"/>
         </w:rPr>
         <w:t>mdp</w:t>
       </w:r>
+      <w:proofErr w:type="spellEnd"/>
       <w:r>
         <w:rPr>
           <w:rFonts w:asciiTheme="majorHAnsi" w:hAnsiTheme="majorHAnsi" w:cstheme="majorHAnsi"/>
@@ -23458,6 +23835,7 @@
         </w:rPr>
         <w:br/>
       </w:r>
+      <w:proofErr w:type="spellStart"/>
       <w:r>
         <w:rPr>
           <w:rFonts w:asciiTheme="majorHAnsi" w:hAnsiTheme="majorHAnsi" w:cstheme="majorHAnsi"/>
@@ -23496,6 +23874,7 @@
         </w:rPr>
         <w:t>N</w:t>
       </w:r>
+      <w:proofErr w:type="spellEnd"/>
       <w:r>
         <w:rPr>
           <w:rFonts w:asciiTheme="majorHAnsi" w:hAnsiTheme="majorHAnsi" w:cstheme="majorHAnsi" w:hint="cs"/>
@@ -23575,12 +23954,14 @@
         </w:rPr>
         <w:t xml:space="preserve">ה תכירו אלגוריתם למידה בשם </w:t>
       </w:r>
+      <w:proofErr w:type="spellStart"/>
       <w:r>
         <w:rPr>
           <w:rFonts w:asciiTheme="majorHAnsi" w:hAnsiTheme="majorHAnsi" w:cstheme="majorHAnsi"/>
         </w:rPr>
         <w:t>kNN</w:t>
       </w:r>
+      <w:proofErr w:type="spellEnd"/>
       <w:r>
         <w:rPr>
           <w:rFonts w:asciiTheme="majorHAnsi" w:hAnsiTheme="majorHAnsi" w:cstheme="majorHAnsi" w:hint="cs"/>
@@ -25583,12 +25964,14 @@
         </w:rPr>
         <w:t>M</w:t>
       </w:r>
+      <w:proofErr w:type="spellStart"/>
       <w:r>
         <w:rPr>
           <w:rFonts w:asciiTheme="majorHAnsi" w:hAnsiTheme="majorHAnsi" w:cstheme="majorHAnsi"/>
         </w:rPr>
         <w:t>ajority</w:t>
       </w:r>
+      <w:proofErr w:type="spellEnd"/>
       <w:r>
         <w:rPr>
           <w:rFonts w:asciiTheme="majorHAnsi" w:hAnsiTheme="majorHAnsi" w:cstheme="majorHAnsi" w:hint="cs"/>
@@ -29156,32 +29539,66 @@
         <w:t xml:space="preserve"> </w:t>
       </w:r>
       <w:bookmarkStart w:id="9" w:name="_Hlk123839860"/>
+      <w:proofErr w:type="spellStart"/>
       <w:r>
         <w:rPr>
           <w:rFonts w:asciiTheme="majorHAnsi" w:hAnsiTheme="majorHAnsi" w:cstheme="majorHAnsi"/>
         </w:rPr>
         <w:t>load_data_set</w:t>
       </w:r>
+      <w:proofErr w:type="spellEnd"/>
       <w:r>
         <w:rPr>
           <w:rFonts w:asciiTheme="majorHAnsi" w:hAnsiTheme="majorHAnsi" w:cstheme="majorHAnsi"/>
           <w:lang w:bidi="ar-SA"/>
         </w:rPr>
-        <w:t xml:space="preserve">, create_train_validation_split, get_dataset_split </w:t>
-      </w:r>
-      <w:r>
-        <w:rPr>
-          <w:rFonts w:asciiTheme="majorHAnsi" w:hAnsiTheme="majorHAnsi" w:cstheme="majorHAnsi"/>
-          <w:rtl/>
+        <w:t xml:space="preserve">, </w:t>
+      </w:r>
+      <w:proofErr w:type="spellStart"/>
+      <w:r>
+        <w:rPr>
+          <w:rFonts w:asciiTheme="majorHAnsi" w:hAnsiTheme="majorHAnsi" w:cstheme="majorHAnsi"/>
+          <w:lang w:bidi="ar-SA"/>
+        </w:rPr>
+        <w:t>create_train_validation_split</w:t>
+      </w:r>
+      <w:proofErr w:type="spellEnd"/>
+      <w:r>
+        <w:rPr>
+          <w:rFonts w:asciiTheme="majorHAnsi" w:hAnsiTheme="majorHAnsi" w:cstheme="majorHAnsi"/>
+          <w:lang w:bidi="ar-SA"/>
+        </w:rPr>
+        <w:t xml:space="preserve">, </w:t>
+      </w:r>
+      <w:proofErr w:type="spellStart"/>
+      <w:r>
+        <w:rPr>
+          <w:rFonts w:asciiTheme="majorHAnsi" w:hAnsiTheme="majorHAnsi" w:cstheme="majorHAnsi"/>
+          <w:lang w:bidi="ar-SA"/>
+        </w:rPr>
+        <w:t>get_dataset_split</w:t>
+      </w:r>
+      <w:proofErr w:type="spellEnd"/>
+      <w:r>
+        <w:rPr>
+          <w:rFonts w:asciiTheme="majorHAnsi" w:hAnsiTheme="majorHAnsi" w:cstheme="majorHAnsi"/>
+          <w:lang w:bidi="ar-SA"/>
         </w:rPr>
         <w:t xml:space="preserve"> </w:t>
       </w:r>
       <w:r>
         <w:rPr>
           <w:rFonts w:asciiTheme="majorHAnsi" w:hAnsiTheme="majorHAnsi" w:cstheme="majorHAnsi"/>
+          <w:rtl/>
         </w:rPr>
         <w:t xml:space="preserve"> </w:t>
       </w:r>
+      <w:r>
+        <w:rPr>
+          <w:rFonts w:asciiTheme="majorHAnsi" w:hAnsiTheme="majorHAnsi" w:cstheme="majorHAnsi"/>
+        </w:rPr>
+        <w:t xml:space="preserve"> </w:t>
+      </w:r>
       <w:bookmarkEnd w:id="9"/>
       <w:r>
         <w:rPr>
@@ -29216,6 +29633,7 @@
         </w:rPr>
         <w:t xml:space="preserve"> למערכי </w:t>
       </w:r>
+      <w:proofErr w:type="spellStart"/>
       <w:r>
         <w:rPr>
           <w:rFonts w:asciiTheme="majorHAnsi" w:hAnsiTheme="majorHAnsi" w:cstheme="majorHAnsi"/>
@@ -29223,6 +29641,7 @@
         </w:rPr>
         <w:t>np.array</w:t>
       </w:r>
+      <w:proofErr w:type="spellEnd"/>
       <w:r>
         <w:rPr>
           <w:rFonts w:asciiTheme="majorHAnsi" w:hAnsiTheme="majorHAnsi" w:cstheme="majorHAnsi"/>
@@ -30738,7 +31157,71 @@
         <w:rPr>
           <w:rFonts w:asciiTheme="majorHAnsi" w:hAnsiTheme="majorHAnsi" w:cstheme="majorHAnsi"/>
         </w:rPr>
-        <w:t>All the built in packages in python, sklearn, pandas ,numpy, random, matplotlib, argparse, abc, typing.</w:t>
+        <w:t xml:space="preserve">All the built in packages in python, </w:t>
+      </w:r>
+      <w:proofErr w:type="spellStart"/>
+      <w:r>
+        <w:rPr>
+          <w:rFonts w:asciiTheme="majorHAnsi" w:hAnsiTheme="majorHAnsi" w:cstheme="majorHAnsi"/>
+        </w:rPr>
+        <w:t>sklearn</w:t>
+      </w:r>
+      <w:proofErr w:type="spellEnd"/>
+      <w:r>
+        <w:rPr>
+          <w:rFonts w:asciiTheme="majorHAnsi" w:hAnsiTheme="majorHAnsi" w:cstheme="majorHAnsi"/>
+        </w:rPr>
+        <w:t xml:space="preserve">, </w:t>
+      </w:r>
+      <w:proofErr w:type="gramStart"/>
+      <w:r>
+        <w:rPr>
+          <w:rFonts w:asciiTheme="majorHAnsi" w:hAnsiTheme="majorHAnsi" w:cstheme="majorHAnsi"/>
+        </w:rPr>
+        <w:t>pandas ,</w:t>
+      </w:r>
+      <w:proofErr w:type="spellStart"/>
+      <w:r>
+        <w:rPr>
+          <w:rFonts w:asciiTheme="majorHAnsi" w:hAnsiTheme="majorHAnsi" w:cstheme="majorHAnsi"/>
+        </w:rPr>
+        <w:t>numpy</w:t>
+      </w:r>
+      <w:proofErr w:type="spellEnd"/>
+      <w:proofErr w:type="gramEnd"/>
+      <w:r>
+        <w:rPr>
+          <w:rFonts w:asciiTheme="majorHAnsi" w:hAnsiTheme="majorHAnsi" w:cstheme="majorHAnsi"/>
+        </w:rPr>
+        <w:t xml:space="preserve">, random, matplotlib, </w:t>
+      </w:r>
+      <w:proofErr w:type="spellStart"/>
+      <w:r>
+        <w:rPr>
+          <w:rFonts w:asciiTheme="majorHAnsi" w:hAnsiTheme="majorHAnsi" w:cstheme="majorHAnsi"/>
+        </w:rPr>
+        <w:t>argparse</w:t>
+      </w:r>
+      <w:proofErr w:type="spellEnd"/>
+      <w:r>
+        <w:rPr>
+          <w:rFonts w:asciiTheme="majorHAnsi" w:hAnsiTheme="majorHAnsi" w:cstheme="majorHAnsi"/>
+        </w:rPr>
+        <w:t xml:space="preserve">, </w:t>
+      </w:r>
+      <w:proofErr w:type="spellStart"/>
+      <w:r>
+        <w:rPr>
+          <w:rFonts w:asciiTheme="majorHAnsi" w:hAnsiTheme="majorHAnsi" w:cstheme="majorHAnsi"/>
+        </w:rPr>
+        <w:t>abc</w:t>
+      </w:r>
+      <w:proofErr w:type="spellEnd"/>
+      <w:r>
+        <w:rPr>
+          <w:rFonts w:asciiTheme="majorHAnsi" w:hAnsiTheme="majorHAnsi" w:cstheme="majorHAnsi"/>
+        </w:rPr>
+        <w:t>, typing.</w:t>
       </w:r>
     </w:p>
     <w:p>
@@ -32260,6 +32743,7 @@
       <w:r>
         <w:fldChar w:fldCharType="separate"/>
       </w:r>
+      <w:proofErr w:type="spellStart"/>
       <w:r>
         <w:rPr>
           <w:rStyle w:val="Hyperlink"/>
@@ -32267,6 +32751,7 @@
         </w:rPr>
         <w:t>sklearn.model_selection.KFold</w:t>
       </w:r>
+      <w:proofErr w:type="spellEnd"/>
       <w:r>
         <w:rPr>
           <w:rStyle w:val="Hyperlink"/>
@@ -33025,7 +33510,7 @@
               </wp:wrapPolygon>
             </wp:wrapTight>
             <wp:docPr id="2" name="Picture 2" descr="Writing Hand on Apple ">
-              <a:hlinkClick xmlns:a="http://schemas.openxmlformats.org/drawingml/2006/main" r:id="rId8"/>
+              <a:hlinkClick xmlns:a="http://schemas.openxmlformats.org/drawingml/2006/main" r:id="rId23"/>
             </wp:docPr>
             <wp:cNvGraphicFramePr>
               <a:graphicFrameLocks xmlns:a="http://schemas.openxmlformats.org/drawingml/2006/main" noChangeAspect="1"/>
@@ -33404,6 +33889,7 @@
         </w:rPr>
         <w:t xml:space="preserve">, דווקא קיבלנו אחוז דיוק של 94.75% שזה היה רק טיפה יותר טוב מאחוז הדיוק המקורי, -&gt; זה יכול להיות בגלל שעכשיו אנחנו בודקים על </w:t>
       </w:r>
+      <w:proofErr w:type="spellStart"/>
       <w:r>
         <w:rPr>
           <w:rFonts w:asciiTheme="majorHAnsi" w:hAnsiTheme="majorHAnsi" w:cstheme="majorHAnsi"/>
@@ -33411,6 +33897,7 @@
         </w:rPr>
         <w:t>test_set</w:t>
       </w:r>
+      <w:proofErr w:type="spellEnd"/>
       <w:r>
         <w:rPr>
           <w:rFonts w:asciiTheme="majorHAnsi" w:hAnsiTheme="majorHAnsi" w:cstheme="majorHAnsi" w:hint="cs"/>
@@ -34812,6 +35299,7 @@
         </w:rPr>
         <w:t xml:space="preserve">חלק של </w:t>
       </w:r>
+      <w:proofErr w:type="spellStart"/>
       <w:r>
         <w:rPr>
           <w:rFonts w:asciiTheme="majorHAnsi" w:hAnsiTheme="majorHAnsi" w:cstheme="majorHAnsi"/>
@@ -34821,6 +35309,7 @@
         </w:rPr>
         <w:t>mdp</w:t>
       </w:r>
+      <w:proofErr w:type="spellEnd"/>
       <w:r>
         <w:rPr>
           <w:rFonts w:asciiTheme="majorHAnsi" w:hAnsiTheme="majorHAnsi" w:cstheme="majorHAnsi" w:hint="cs"/>

</xml_diff>